<commit_message>
update Document and update code
</commit_message>
<xml_diff>
--- a/Document/开发文档/智能仓储系统-需求文档.docx
+++ b/Document/开发文档/智能仓储系统-需求文档.docx
@@ -1040,10 +1040,10 @@
           <w:noProof/>
         </w:rPr>
         <w:drawing>
-          <wp:inline distT="0" distB="0" distL="0" distR="0" wp14:anchorId="50EF3830" wp14:editId="2E3B2CDE">
-            <wp:extent cx="5274310" cy="4514907"/>
-            <wp:effectExtent l="0" t="0" r="2540" b="0"/>
-            <wp:docPr id="12" name="图片 12"/>
+          <wp:inline distT="0" distB="0" distL="0" distR="0" wp14:anchorId="7E96F5E1" wp14:editId="0A5962B8">
+            <wp:extent cx="5274310" cy="4509413"/>
+            <wp:effectExtent l="0" t="0" r="2540" b="5715"/>
+            <wp:docPr id="4" name="图片 4"/>
             <wp:cNvGraphicFramePr>
               <a:graphicFrameLocks xmlns:a="http://schemas.openxmlformats.org/drawingml/2006/main" noChangeAspect="1"/>
             </wp:cNvGraphicFramePr>
@@ -1063,7 +1063,7 @@
                   <pic:spPr>
                     <a:xfrm>
                       <a:off x="0" y="0"/>
-                      <a:ext cx="5274310" cy="4514907"/>
+                      <a:ext cx="5274310" cy="4509413"/>
                     </a:xfrm>
                     <a:prstGeom prst="rect">
                       <a:avLst/>
@@ -1128,11 +1128,6 @@
     </w:p>
     <w:p/>
     <w:p>
-      <w:pPr>
-        <w:rPr>
-          <w:rFonts w:hint="eastAsia"/>
-        </w:rPr>
-      </w:pPr>
       <w:r>
         <w:t>目前暂定有</w:t>
       </w:r>
@@ -1149,19 +1144,8 @@
         <w:t>张数据表，每张表所属的模块如下所述：</w:t>
       </w:r>
     </w:p>
-    <w:p>
-      <w:pPr>
-        <w:rPr>
-          <w:rFonts w:hint="eastAsia"/>
-        </w:rPr>
-      </w:pPr>
-    </w:p>
-    <w:p>
-      <w:pPr>
-        <w:rPr>
-          <w:rFonts w:hint="eastAsia"/>
-        </w:rPr>
-      </w:pPr>
+    <w:p/>
+    <w:p>
       <w:r>
         <w:rPr>
           <w:rFonts w:hint="eastAsia"/>
@@ -1170,11 +1154,6 @@
       </w:r>
     </w:p>
     <w:p>
-      <w:pPr>
-        <w:rPr>
-          <w:rFonts w:hint="eastAsia"/>
-        </w:rPr>
-      </w:pPr>
       <w:r>
         <w:rPr>
           <w:rFonts w:hint="eastAsia"/>
@@ -1209,11 +1188,6 @@
       </w:r>
     </w:p>
     <w:p>
-      <w:pPr>
-        <w:rPr>
-          <w:rFonts w:hint="eastAsia"/>
-        </w:rPr>
-      </w:pPr>
       <w:r>
         <w:rPr>
           <w:rFonts w:hint="eastAsia"/>
@@ -1261,29 +1235,13 @@
         <w:t>material</w:t>
       </w:r>
     </w:p>
-    <w:p>
-      <w:pPr>
-        <w:rPr>
-          <w:rFonts w:hint="eastAsia"/>
-        </w:rPr>
-      </w:pPr>
-    </w:p>
-    <w:p>
-      <w:pPr>
-        <w:rPr>
-          <w:rFonts w:hint="eastAsia"/>
-        </w:rPr>
-      </w:pPr>
+    <w:p/>
+    <w:p>
       <w:r>
         <w:t>任务模块包含的数据表有：</w:t>
       </w:r>
     </w:p>
     <w:p>
-      <w:pPr>
-        <w:rPr>
-          <w:rFonts w:hint="eastAsia"/>
-        </w:rPr>
-      </w:pPr>
       <w:r>
         <w:t>任务表</w:t>
       </w:r>
@@ -1304,20 +1262,44 @@
         <w:t>_list_item</w:t>
       </w:r>
       <w:proofErr w:type="spellEnd"/>
-    </w:p>
-    <w:p>
-      <w:pPr>
-        <w:rPr>
-          <w:rFonts w:hint="eastAsia"/>
-        </w:rPr>
-      </w:pPr>
-    </w:p>
-    <w:p>
-      <w:pPr>
-        <w:rPr>
-          <w:rFonts w:hint="eastAsia"/>
-        </w:rPr>
-      </w:pPr>
+      <w:r>
+        <w:rPr>
+          <w:rFonts w:hint="eastAsia"/>
+        </w:rPr>
+        <w:t>、</w:t>
+      </w:r>
+      <w:proofErr w:type="gramStart"/>
+      <w:r>
+        <w:rPr>
+          <w:rFonts w:ascii="Arial" w:hAnsi="Arial" w:cs="Arial"/>
+          <w:color w:val="333333"/>
+          <w:szCs w:val="21"/>
+          <w:shd w:val="clear" w:color="auto" w:fill="FFFFFF"/>
+        </w:rPr>
+        <w:t>仓口</w:t>
+      </w:r>
+      <w:proofErr w:type="gramEnd"/>
+      <w:r>
+        <w:rPr>
+          <w:rFonts w:ascii="Arial" w:hAnsi="Arial" w:cs="Arial"/>
+          <w:color w:val="333333"/>
+          <w:szCs w:val="21"/>
+          <w:shd w:val="clear" w:color="auto" w:fill="FFFFFF"/>
+        </w:rPr>
+        <w:t>表</w:t>
+      </w:r>
+      <w:r>
+        <w:rPr>
+          <w:rFonts w:ascii="Arial" w:hAnsi="Arial" w:cs="Arial"/>
+          <w:color w:val="333333"/>
+          <w:szCs w:val="21"/>
+          <w:shd w:val="clear" w:color="auto" w:fill="FFFFFF"/>
+        </w:rPr>
+        <w:t>window</w:t>
+      </w:r>
+    </w:p>
+    <w:p/>
+    <w:p>
       <w:r>
         <w:rPr>
           <w:rFonts w:hint="eastAsia"/>
@@ -1326,11 +1308,6 @@
       </w:r>
     </w:p>
     <w:p>
-      <w:pPr>
-        <w:rPr>
-          <w:rFonts w:hint="eastAsia"/>
-        </w:rPr>
-      </w:pPr>
       <w:r>
         <w:rPr>
           <w:rFonts w:hint="eastAsia"/>
@@ -1395,7 +1372,6 @@
         </w:rPr>
         <w:t>（</w:t>
       </w:r>
-      <w:bookmarkStart w:id="0" w:name="_GoBack"/>
       <w:r>
         <w:rPr>
           <w:rFonts w:hint="eastAsia"/>
@@ -1403,7 +1379,6 @@
         </w:rPr>
         <w:t>也在</w:t>
       </w:r>
-      <w:bookmarkEnd w:id="0"/>
       <w:r>
         <w:rPr>
           <w:rFonts w:hint="eastAsia"/>
@@ -1418,27 +1393,9 @@
         <w:t>）</w:t>
       </w:r>
     </w:p>
-    <w:p>
-      <w:pPr>
-        <w:rPr>
-          <w:rFonts w:hint="eastAsia"/>
-        </w:rPr>
-      </w:pPr>
-    </w:p>
-    <w:p>
-      <w:pPr>
-        <w:rPr>
-          <w:rFonts w:hint="eastAsia"/>
-        </w:rPr>
-      </w:pPr>
-    </w:p>
-    <w:p>
-      <w:pPr>
-        <w:rPr>
-          <w:rFonts w:hint="eastAsia"/>
-        </w:rPr>
-      </w:pPr>
-    </w:p>
+    <w:p/>
+    <w:p/>
+    <w:p/>
     <w:p>
       <w:r>
         <w:rPr>
@@ -1474,10 +1431,10 @@
           <w:noProof/>
         </w:rPr>
         <w:drawing>
-          <wp:inline distT="0" distB="0" distL="0" distR="0" wp14:anchorId="2A84832F" wp14:editId="717C2673">
-            <wp:extent cx="5274310" cy="6077055"/>
+          <wp:inline distT="0" distB="0" distL="0" distR="0">
+            <wp:extent cx="5274310" cy="5113655"/>
             <wp:effectExtent l="0" t="0" r="2540" b="0"/>
-            <wp:docPr id="11" name="图片 11"/>
+            <wp:docPr id="15" name="图片 15"/>
             <wp:cNvGraphicFramePr>
               <a:graphicFrameLocks xmlns:a="http://schemas.openxmlformats.org/drawingml/2006/main" noChangeAspect="1"/>
             </wp:cNvGraphicFramePr>
@@ -1485,11 +1442,17 @@
               <a:graphicData uri="http://schemas.openxmlformats.org/drawingml/2006/picture">
                 <pic:pic xmlns:pic="http://schemas.openxmlformats.org/drawingml/2006/picture">
                   <pic:nvPicPr>
-                    <pic:cNvPr id="0" name=""/>
+                    <pic:cNvPr id="0" name="管理.png"/>
                     <pic:cNvPicPr/>
                   </pic:nvPicPr>
                   <pic:blipFill>
-                    <a:blip r:embed="rId10"/>
+                    <a:blip r:embed="rId10" cstate="print">
+                      <a:extLst>
+                        <a:ext uri="{28A0092B-C50C-407E-A947-70E740481C1C}">
+                          <a14:useLocalDpi xmlns:a14="http://schemas.microsoft.com/office/drawing/2010/main" val="0"/>
+                        </a:ext>
+                      </a:extLst>
+                    </a:blip>
                     <a:stretch>
                       <a:fillRect/>
                     </a:stretch>
@@ -1497,7 +1460,7 @@
                   <pic:spPr>
                     <a:xfrm>
                       <a:off x="0" y="0"/>
-                      <a:ext cx="5274310" cy="6077055"/>
+                      <a:ext cx="5274310" cy="5113655"/>
                     </a:xfrm>
                     <a:prstGeom prst="rect">
                       <a:avLst/>
@@ -1576,10 +1539,10 @@
           <w:noProof/>
         </w:rPr>
         <w:drawing>
-          <wp:inline distT="0" distB="0" distL="0" distR="0" wp14:anchorId="68031C4B" wp14:editId="39394C0C">
-            <wp:extent cx="4812029" cy="7704000"/>
-            <wp:effectExtent l="0" t="0" r="8255" b="0"/>
-            <wp:docPr id="14" name="图片 14"/>
+          <wp:inline distT="0" distB="0" distL="0" distR="0">
+            <wp:extent cx="4966585" cy="7704000"/>
+            <wp:effectExtent l="0" t="0" r="5715" b="0"/>
+            <wp:docPr id="16" name="图片 16"/>
             <wp:cNvGraphicFramePr>
               <a:graphicFrameLocks xmlns:a="http://schemas.openxmlformats.org/drawingml/2006/main" noChangeAspect="1"/>
             </wp:cNvGraphicFramePr>
@@ -1587,11 +1550,17 @@
               <a:graphicData uri="http://schemas.openxmlformats.org/drawingml/2006/picture">
                 <pic:pic xmlns:pic="http://schemas.openxmlformats.org/drawingml/2006/picture">
                   <pic:nvPicPr>
-                    <pic:cNvPr id="0" name=""/>
+                    <pic:cNvPr id="0" name="日志.png"/>
                     <pic:cNvPicPr/>
                   </pic:nvPicPr>
                   <pic:blipFill>
-                    <a:blip r:embed="rId11"/>
+                    <a:blip r:embed="rId11" cstate="print">
+                      <a:extLst>
+                        <a:ext uri="{28A0092B-C50C-407E-A947-70E740481C1C}">
+                          <a14:useLocalDpi xmlns:a14="http://schemas.microsoft.com/office/drawing/2010/main" val="0"/>
+                        </a:ext>
+                      </a:extLst>
+                    </a:blip>
                     <a:stretch>
                       <a:fillRect/>
                     </a:stretch>
@@ -1599,7 +1568,7 @@
                   <pic:spPr>
                     <a:xfrm>
                       <a:off x="0" y="0"/>
-                      <a:ext cx="4812029" cy="7704000"/>
+                      <a:ext cx="4966585" cy="7704000"/>
                     </a:xfrm>
                     <a:prstGeom prst="rect">
                       <a:avLst/>
@@ -1670,15 +1639,16 @@
       </w:r>
     </w:p>
     <w:p>
+      <w:bookmarkStart w:id="0" w:name="_GoBack"/>
       <w:r>
         <w:rPr>
           <w:noProof/>
         </w:rPr>
         <w:drawing>
-          <wp:inline distT="0" distB="0" distL="0" distR="0" wp14:anchorId="58F5198E" wp14:editId="7993EDAC">
-            <wp:extent cx="5274310" cy="2953369"/>
+          <wp:inline distT="0" distB="0" distL="0" distR="0">
+            <wp:extent cx="5274310" cy="4307840"/>
             <wp:effectExtent l="0" t="0" r="2540" b="0"/>
-            <wp:docPr id="13" name="图片 13"/>
+            <wp:docPr id="17" name="图片 17"/>
             <wp:cNvGraphicFramePr>
               <a:graphicFrameLocks xmlns:a="http://schemas.openxmlformats.org/drawingml/2006/main" noChangeAspect="1"/>
             </wp:cNvGraphicFramePr>
@@ -1686,11 +1656,17 @@
               <a:graphicData uri="http://schemas.openxmlformats.org/drawingml/2006/picture">
                 <pic:pic xmlns:pic="http://schemas.openxmlformats.org/drawingml/2006/picture">
                   <pic:nvPicPr>
-                    <pic:cNvPr id="0" name=""/>
+                    <pic:cNvPr id="0" name="任务.png"/>
                     <pic:cNvPicPr/>
                   </pic:nvPicPr>
                   <pic:blipFill>
-                    <a:blip r:embed="rId12"/>
+                    <a:blip r:embed="rId12" cstate="print">
+                      <a:extLst>
+                        <a:ext uri="{28A0092B-C50C-407E-A947-70E740481C1C}">
+                          <a14:useLocalDpi xmlns:a14="http://schemas.microsoft.com/office/drawing/2010/main" val="0"/>
+                        </a:ext>
+                      </a:extLst>
+                    </a:blip>
                     <a:stretch>
                       <a:fillRect/>
                     </a:stretch>
@@ -1698,7 +1674,7 @@
                   <pic:spPr>
                     <a:xfrm>
                       <a:off x="0" y="0"/>
-                      <a:ext cx="5274310" cy="2953369"/>
+                      <a:ext cx="5274310" cy="4307840"/>
                     </a:xfrm>
                     <a:prstGeom prst="rect">
                       <a:avLst/>
@@ -1710,6 +1686,7 @@
           </wp:inline>
         </w:drawing>
       </w:r>
+      <w:bookmarkEnd w:id="0"/>
     </w:p>
     <w:p>
       <w:pPr>

</xml_diff>